<commit_message>
(fase1:)Actualizacion duoc evaluacion individual, actualizacion doc individual_guia_estudiante_josue
</commit_message>
<xml_diff>
--- a/fase1/Documentacion Individual/1.5_GuiaEstudiante_Fase 1_Definicion Proyecto APT_josue.docx
+++ b/fase1/Documentacion Individual/1.5_GuiaEstudiante_Fase 1_Definicion Proyecto APT_josue.docx
@@ -5657,1583 +5657,37 @@
         </w:rPr>
       </w:pPr>
     </w:p>
-    <w:tbl>
-      <w:tblPr>
-        <w:tblStyle w:val="Tablaconcuadrcula"/>
-        <w:tblW w:w="10802" w:type="dxa"/>
-        <w:tblInd w:w="-1160" w:type="dxa"/>
-        <w:tblBorders>
-          <w:top w:val="single" w:sz="4" w:space="0" w:color="BFBFBF" w:themeColor="background1" w:themeShade="BF"/>
-          <w:left w:val="single" w:sz="4" w:space="0" w:color="BFBFBF" w:themeColor="background1" w:themeShade="BF"/>
-          <w:bottom w:val="single" w:sz="4" w:space="0" w:color="BFBFBF" w:themeColor="background1" w:themeShade="BF"/>
-          <w:right w:val="single" w:sz="4" w:space="0" w:color="BFBFBF" w:themeColor="background1" w:themeShade="BF"/>
-          <w:insideH w:val="single" w:sz="4" w:space="0" w:color="BFBFBF" w:themeColor="background1" w:themeShade="BF"/>
-          <w:insideV w:val="single" w:sz="4" w:space="0" w:color="BFBFBF" w:themeColor="background1" w:themeShade="BF"/>
-        </w:tblBorders>
-        <w:tblLook w:val="04A0" w:firstRow="1" w:lastRow="0" w:firstColumn="1" w:lastColumn="0" w:noHBand="0" w:noVBand="1"/>
-      </w:tblPr>
-      <w:tblGrid>
-        <w:gridCol w:w="1351"/>
-        <w:gridCol w:w="536"/>
-        <w:gridCol w:w="522"/>
-        <w:gridCol w:w="523"/>
-        <w:gridCol w:w="526"/>
-        <w:gridCol w:w="523"/>
-        <w:gridCol w:w="523"/>
-        <w:gridCol w:w="523"/>
-        <w:gridCol w:w="523"/>
-        <w:gridCol w:w="523"/>
-        <w:gridCol w:w="523"/>
-        <w:gridCol w:w="523"/>
-        <w:gridCol w:w="523"/>
-        <w:gridCol w:w="525"/>
-        <w:gridCol w:w="525"/>
-        <w:gridCol w:w="525"/>
-        <w:gridCol w:w="7"/>
-        <w:gridCol w:w="518"/>
-        <w:gridCol w:w="525"/>
-        <w:gridCol w:w="525"/>
-        <w:gridCol w:w="10"/>
-      </w:tblGrid>
-      <w:tr>
-        <w:trPr>
-          <w:trHeight w:val="294"/>
-        </w:trPr>
-        <w:tc>
-          <w:tcPr>
-            <w:tcW w:w="1351" w:type="dxa"/>
-            <w:vMerge w:val="restart"/>
-            <w:hideMark/>
-          </w:tcPr>
-          <w:p>
-            <w:pPr>
-              <w:spacing w:line="360" w:lineRule="auto"/>
-              <w:jc w:val="both"/>
-              <w:rPr>
-                <w:b/>
-                <w:sz w:val="16"/>
-                <w:szCs w:val="16"/>
-              </w:rPr>
-            </w:pPr>
-            <w:r>
-              <w:rPr>
-                <w:b/>
-                <w:sz w:val="16"/>
-                <w:szCs w:val="16"/>
-              </w:rPr>
-              <w:t>Actividad</w:t>
-            </w:r>
-          </w:p>
-        </w:tc>
-        <w:tc>
-          <w:tcPr>
-            <w:tcW w:w="2107" w:type="dxa"/>
-            <w:gridSpan w:val="4"/>
-            <w:shd w:val="clear" w:color="auto" w:fill="E2EFD9" w:themeFill="accent6" w:themeFillTint="33"/>
-            <w:hideMark/>
-          </w:tcPr>
-          <w:p>
-            <w:pPr>
-              <w:spacing w:line="360" w:lineRule="auto"/>
-              <w:jc w:val="center"/>
-              <w:rPr>
-                <w:b/>
-                <w:sz w:val="16"/>
-                <w:szCs w:val="16"/>
-              </w:rPr>
-            </w:pPr>
-            <w:r>
-              <w:rPr>
-                <w:b/>
-                <w:sz w:val="16"/>
-                <w:szCs w:val="16"/>
-              </w:rPr>
-              <w:t>Fase 1</w:t>
-            </w:r>
-          </w:p>
-        </w:tc>
-        <w:tc>
-          <w:tcPr>
-            <w:tcW w:w="5766" w:type="dxa"/>
-            <w:gridSpan w:val="12"/>
-            <w:shd w:val="clear" w:color="auto" w:fill="FFF2CC" w:themeFill="accent4" w:themeFillTint="33"/>
-            <w:hideMark/>
-          </w:tcPr>
-          <w:p>
-            <w:pPr>
-              <w:spacing w:line="360" w:lineRule="auto"/>
-              <w:jc w:val="center"/>
-              <w:rPr>
-                <w:b/>
-                <w:sz w:val="16"/>
-                <w:szCs w:val="16"/>
-              </w:rPr>
-            </w:pPr>
-            <w:r>
-              <w:rPr>
-                <w:b/>
-                <w:sz w:val="16"/>
-                <w:szCs w:val="16"/>
-              </w:rPr>
-              <w:t>Fase 2</w:t>
-            </w:r>
-          </w:p>
-        </w:tc>
-        <w:tc>
-          <w:tcPr>
-            <w:tcW w:w="1578" w:type="dxa"/>
-            <w:gridSpan w:val="4"/>
-            <w:shd w:val="clear" w:color="auto" w:fill="FBE4D5" w:themeFill="accent2" w:themeFillTint="33"/>
-            <w:hideMark/>
-          </w:tcPr>
-          <w:p>
-            <w:pPr>
-              <w:spacing w:line="360" w:lineRule="auto"/>
-              <w:jc w:val="center"/>
-              <w:rPr>
-                <w:b/>
-                <w:sz w:val="16"/>
-                <w:szCs w:val="16"/>
-              </w:rPr>
-            </w:pPr>
-            <w:r>
-              <w:rPr>
-                <w:b/>
-                <w:sz w:val="16"/>
-                <w:szCs w:val="16"/>
-              </w:rPr>
-              <w:t>Fase 3</w:t>
-            </w:r>
-          </w:p>
-        </w:tc>
-      </w:tr>
-      <w:tr>
-        <w:trPr>
-          <w:gridAfter w:val="1"/>
-          <w:wAfter w:w="10" w:type="dxa"/>
-          <w:trHeight w:val="303"/>
-        </w:trPr>
-        <w:tc>
-          <w:tcPr>
-            <w:tcW w:w="0" w:type="auto"/>
-            <w:vMerge/>
-            <w:vAlign w:val="center"/>
-            <w:hideMark/>
-          </w:tcPr>
-          <w:p>
-            <w:pPr>
-              <w:rPr>
-                <w:b/>
-                <w:sz w:val="16"/>
-                <w:szCs w:val="16"/>
-              </w:rPr>
-            </w:pPr>
-          </w:p>
-        </w:tc>
-        <w:tc>
-          <w:tcPr>
-            <w:tcW w:w="536" w:type="dxa"/>
-            <w:hideMark/>
-          </w:tcPr>
-          <w:p>
-            <w:pPr>
-              <w:spacing w:line="360" w:lineRule="auto"/>
-              <w:jc w:val="center"/>
-              <w:rPr>
-                <w:b/>
-                <w:sz w:val="16"/>
-                <w:szCs w:val="16"/>
-              </w:rPr>
-            </w:pPr>
-            <w:r>
-              <w:rPr>
-                <w:b/>
-                <w:sz w:val="16"/>
-                <w:szCs w:val="16"/>
-              </w:rPr>
-              <w:t>S 1</w:t>
-            </w:r>
-          </w:p>
-        </w:tc>
-        <w:tc>
-          <w:tcPr>
-            <w:tcW w:w="522" w:type="dxa"/>
-            <w:hideMark/>
-          </w:tcPr>
-          <w:p>
-            <w:pPr>
-              <w:spacing w:line="360" w:lineRule="auto"/>
-              <w:jc w:val="center"/>
-              <w:rPr>
-                <w:b/>
-                <w:sz w:val="16"/>
-                <w:szCs w:val="16"/>
-              </w:rPr>
-            </w:pPr>
-            <w:r>
-              <w:rPr>
-                <w:b/>
-                <w:sz w:val="16"/>
-                <w:szCs w:val="16"/>
-              </w:rPr>
-              <w:t>S 2</w:t>
-            </w:r>
-          </w:p>
-        </w:tc>
-        <w:tc>
-          <w:tcPr>
-            <w:tcW w:w="523" w:type="dxa"/>
-            <w:hideMark/>
-          </w:tcPr>
-          <w:p>
-            <w:pPr>
-              <w:spacing w:line="360" w:lineRule="auto"/>
-              <w:jc w:val="center"/>
-              <w:rPr>
-                <w:b/>
-                <w:sz w:val="16"/>
-                <w:szCs w:val="16"/>
-              </w:rPr>
-            </w:pPr>
-            <w:r>
-              <w:rPr>
-                <w:b/>
-                <w:sz w:val="16"/>
-                <w:szCs w:val="16"/>
-              </w:rPr>
-              <w:t>S 3</w:t>
-            </w:r>
-          </w:p>
-        </w:tc>
-        <w:tc>
-          <w:tcPr>
-            <w:tcW w:w="526" w:type="dxa"/>
-            <w:hideMark/>
-          </w:tcPr>
-          <w:p>
-            <w:pPr>
-              <w:spacing w:line="360" w:lineRule="auto"/>
-              <w:jc w:val="center"/>
-              <w:rPr>
-                <w:b/>
-                <w:sz w:val="16"/>
-                <w:szCs w:val="16"/>
-              </w:rPr>
-            </w:pPr>
-            <w:r>
-              <w:rPr>
-                <w:b/>
-                <w:sz w:val="16"/>
-                <w:szCs w:val="16"/>
-              </w:rPr>
-              <w:t>S 4</w:t>
-            </w:r>
-          </w:p>
-        </w:tc>
-        <w:tc>
-          <w:tcPr>
-            <w:tcW w:w="523" w:type="dxa"/>
-            <w:hideMark/>
-          </w:tcPr>
-          <w:p>
-            <w:pPr>
-              <w:spacing w:line="360" w:lineRule="auto"/>
-              <w:jc w:val="center"/>
-              <w:rPr>
-                <w:b/>
-                <w:sz w:val="16"/>
-                <w:szCs w:val="16"/>
-              </w:rPr>
-            </w:pPr>
-            <w:r>
-              <w:rPr>
-                <w:b/>
-                <w:sz w:val="16"/>
-                <w:szCs w:val="16"/>
-              </w:rPr>
-              <w:t>S 5</w:t>
-            </w:r>
-          </w:p>
-        </w:tc>
-        <w:tc>
-          <w:tcPr>
-            <w:tcW w:w="523" w:type="dxa"/>
-            <w:hideMark/>
-          </w:tcPr>
-          <w:p>
-            <w:pPr>
-              <w:spacing w:line="360" w:lineRule="auto"/>
-              <w:jc w:val="center"/>
-              <w:rPr>
-                <w:b/>
-                <w:sz w:val="16"/>
-                <w:szCs w:val="16"/>
-              </w:rPr>
-            </w:pPr>
-            <w:r>
-              <w:rPr>
-                <w:b/>
-                <w:sz w:val="16"/>
-                <w:szCs w:val="16"/>
-              </w:rPr>
-              <w:t>S 6</w:t>
-            </w:r>
-          </w:p>
-        </w:tc>
-        <w:tc>
-          <w:tcPr>
-            <w:tcW w:w="523" w:type="dxa"/>
-            <w:hideMark/>
-          </w:tcPr>
-          <w:p>
-            <w:pPr>
-              <w:spacing w:line="360" w:lineRule="auto"/>
-              <w:jc w:val="center"/>
-              <w:rPr>
-                <w:b/>
-                <w:sz w:val="16"/>
-                <w:szCs w:val="16"/>
-              </w:rPr>
-            </w:pPr>
-            <w:r>
-              <w:rPr>
-                <w:b/>
-                <w:sz w:val="16"/>
-                <w:szCs w:val="16"/>
-              </w:rPr>
-              <w:t>S 7</w:t>
-            </w:r>
-          </w:p>
-        </w:tc>
-        <w:tc>
-          <w:tcPr>
-            <w:tcW w:w="523" w:type="dxa"/>
-            <w:hideMark/>
-          </w:tcPr>
-          <w:p>
-            <w:pPr>
-              <w:spacing w:line="360" w:lineRule="auto"/>
-              <w:jc w:val="center"/>
-              <w:rPr>
-                <w:b/>
-                <w:sz w:val="16"/>
-                <w:szCs w:val="16"/>
-              </w:rPr>
-            </w:pPr>
-            <w:r>
-              <w:rPr>
-                <w:b/>
-                <w:sz w:val="16"/>
-                <w:szCs w:val="16"/>
-              </w:rPr>
-              <w:t>S 8</w:t>
-            </w:r>
-          </w:p>
-        </w:tc>
-        <w:tc>
-          <w:tcPr>
-            <w:tcW w:w="523" w:type="dxa"/>
-            <w:hideMark/>
-          </w:tcPr>
-          <w:p>
-            <w:pPr>
-              <w:spacing w:line="360" w:lineRule="auto"/>
-              <w:jc w:val="center"/>
-              <w:rPr>
-                <w:b/>
-                <w:sz w:val="16"/>
-                <w:szCs w:val="16"/>
-              </w:rPr>
-            </w:pPr>
-            <w:r>
-              <w:rPr>
-                <w:b/>
-                <w:sz w:val="16"/>
-                <w:szCs w:val="16"/>
-              </w:rPr>
-              <w:t>S 9</w:t>
-            </w:r>
-          </w:p>
-        </w:tc>
-        <w:tc>
-          <w:tcPr>
-            <w:tcW w:w="523" w:type="dxa"/>
-            <w:hideMark/>
-          </w:tcPr>
-          <w:p>
-            <w:pPr>
-              <w:spacing w:line="360" w:lineRule="auto"/>
-              <w:jc w:val="center"/>
-              <w:rPr>
-                <w:b/>
-                <w:sz w:val="16"/>
-                <w:szCs w:val="16"/>
-              </w:rPr>
-            </w:pPr>
-            <w:r>
-              <w:rPr>
-                <w:b/>
-                <w:sz w:val="16"/>
-                <w:szCs w:val="16"/>
-              </w:rPr>
-              <w:t>S 10</w:t>
-            </w:r>
-          </w:p>
-        </w:tc>
-        <w:tc>
-          <w:tcPr>
-            <w:tcW w:w="523" w:type="dxa"/>
-            <w:hideMark/>
-          </w:tcPr>
-          <w:p>
-            <w:pPr>
-              <w:spacing w:line="360" w:lineRule="auto"/>
-              <w:jc w:val="center"/>
-              <w:rPr>
-                <w:b/>
-                <w:sz w:val="16"/>
-                <w:szCs w:val="16"/>
-              </w:rPr>
-            </w:pPr>
-            <w:r>
-              <w:rPr>
-                <w:b/>
-                <w:sz w:val="16"/>
-                <w:szCs w:val="16"/>
-              </w:rPr>
-              <w:t>S 11</w:t>
-            </w:r>
-          </w:p>
-        </w:tc>
-        <w:tc>
-          <w:tcPr>
-            <w:tcW w:w="523" w:type="dxa"/>
-            <w:hideMark/>
-          </w:tcPr>
-          <w:p>
-            <w:pPr>
-              <w:spacing w:line="360" w:lineRule="auto"/>
-              <w:jc w:val="center"/>
-              <w:rPr>
-                <w:b/>
-                <w:sz w:val="16"/>
-                <w:szCs w:val="16"/>
-              </w:rPr>
-            </w:pPr>
-            <w:r>
-              <w:rPr>
-                <w:b/>
-                <w:sz w:val="16"/>
-                <w:szCs w:val="16"/>
-              </w:rPr>
-              <w:t>S 12</w:t>
-            </w:r>
-          </w:p>
-        </w:tc>
-        <w:tc>
-          <w:tcPr>
-            <w:tcW w:w="525" w:type="dxa"/>
-            <w:hideMark/>
-          </w:tcPr>
-          <w:p>
-            <w:pPr>
-              <w:spacing w:line="360" w:lineRule="auto"/>
-              <w:jc w:val="center"/>
-              <w:rPr>
-                <w:b/>
-                <w:sz w:val="16"/>
-                <w:szCs w:val="16"/>
-              </w:rPr>
-            </w:pPr>
-            <w:r>
-              <w:rPr>
-                <w:b/>
-                <w:sz w:val="16"/>
-                <w:szCs w:val="16"/>
-              </w:rPr>
-              <w:t>S 13</w:t>
-            </w:r>
-          </w:p>
-        </w:tc>
-        <w:tc>
-          <w:tcPr>
-            <w:tcW w:w="525" w:type="dxa"/>
-            <w:hideMark/>
-          </w:tcPr>
-          <w:p>
-            <w:pPr>
-              <w:spacing w:line="360" w:lineRule="auto"/>
-              <w:jc w:val="center"/>
-              <w:rPr>
-                <w:b/>
-                <w:sz w:val="16"/>
-                <w:szCs w:val="16"/>
-              </w:rPr>
-            </w:pPr>
-            <w:r>
-              <w:rPr>
-                <w:b/>
-                <w:sz w:val="16"/>
-                <w:szCs w:val="16"/>
-              </w:rPr>
-              <w:t>S 14</w:t>
-            </w:r>
-          </w:p>
-        </w:tc>
-        <w:tc>
-          <w:tcPr>
-            <w:tcW w:w="525" w:type="dxa"/>
-            <w:hideMark/>
-          </w:tcPr>
-          <w:p>
-            <w:pPr>
-              <w:spacing w:line="360" w:lineRule="auto"/>
-              <w:jc w:val="center"/>
-              <w:rPr>
-                <w:b/>
-                <w:sz w:val="16"/>
-                <w:szCs w:val="16"/>
-              </w:rPr>
-            </w:pPr>
-            <w:r>
-              <w:rPr>
-                <w:b/>
-                <w:sz w:val="16"/>
-                <w:szCs w:val="16"/>
-              </w:rPr>
-              <w:t>S 15</w:t>
-            </w:r>
-          </w:p>
-        </w:tc>
-        <w:tc>
-          <w:tcPr>
-            <w:tcW w:w="525" w:type="dxa"/>
-            <w:gridSpan w:val="2"/>
-            <w:hideMark/>
-          </w:tcPr>
-          <w:p>
-            <w:pPr>
-              <w:spacing w:line="360" w:lineRule="auto"/>
-              <w:jc w:val="center"/>
-              <w:rPr>
-                <w:b/>
-                <w:sz w:val="16"/>
-                <w:szCs w:val="16"/>
-              </w:rPr>
-            </w:pPr>
-            <w:r>
-              <w:rPr>
-                <w:b/>
-                <w:sz w:val="16"/>
-                <w:szCs w:val="16"/>
-              </w:rPr>
-              <w:t>S 16</w:t>
-            </w:r>
-          </w:p>
-        </w:tc>
-        <w:tc>
-          <w:tcPr>
-            <w:tcW w:w="525" w:type="dxa"/>
-            <w:hideMark/>
-          </w:tcPr>
-          <w:p>
-            <w:pPr>
-              <w:spacing w:line="360" w:lineRule="auto"/>
-              <w:jc w:val="center"/>
-              <w:rPr>
-                <w:b/>
-                <w:sz w:val="16"/>
-                <w:szCs w:val="16"/>
-              </w:rPr>
-            </w:pPr>
-            <w:r>
-              <w:rPr>
-                <w:b/>
-                <w:sz w:val="16"/>
-                <w:szCs w:val="16"/>
-              </w:rPr>
-              <w:t>S 17</w:t>
-            </w:r>
-          </w:p>
-        </w:tc>
-        <w:tc>
-          <w:tcPr>
-            <w:tcW w:w="525" w:type="dxa"/>
-            <w:hideMark/>
-          </w:tcPr>
-          <w:p>
-            <w:pPr>
-              <w:spacing w:line="360" w:lineRule="auto"/>
-              <w:jc w:val="center"/>
-              <w:rPr>
-                <w:b/>
-                <w:sz w:val="16"/>
-                <w:szCs w:val="16"/>
-              </w:rPr>
-            </w:pPr>
-            <w:r>
-              <w:rPr>
-                <w:b/>
-                <w:sz w:val="16"/>
-                <w:szCs w:val="16"/>
-              </w:rPr>
-              <w:t>S 18</w:t>
-            </w:r>
-          </w:p>
-        </w:tc>
-      </w:tr>
-      <w:tr>
-        <w:trPr>
-          <w:gridAfter w:val="1"/>
-          <w:wAfter w:w="10" w:type="dxa"/>
-          <w:trHeight w:val="294"/>
-        </w:trPr>
-        <w:tc>
-          <w:tcPr>
-            <w:tcW w:w="1351" w:type="dxa"/>
-            <w:hideMark/>
-          </w:tcPr>
-          <w:p>
-            <w:pPr>
-              <w:spacing w:line="360" w:lineRule="auto"/>
-              <w:jc w:val="both"/>
-              <w:rPr>
-                <w:b/>
-                <w:sz w:val="16"/>
-                <w:szCs w:val="16"/>
-              </w:rPr>
-            </w:pPr>
-            <w:r>
-              <w:rPr>
-                <w:rFonts w:ascii="Calibri" w:hAnsi="Calibri" w:cs="Arial"/>
-                <w:i/>
-                <w:color w:val="548DD4"/>
-                <w:sz w:val="16"/>
-                <w:szCs w:val="16"/>
-                <w:lang w:eastAsia="es-CL"/>
-              </w:rPr>
-              <w:t>Describe actividades del punto anterior</w:t>
-            </w:r>
-          </w:p>
-        </w:tc>
-        <w:tc>
-          <w:tcPr>
-            <w:tcW w:w="536" w:type="dxa"/>
-          </w:tcPr>
-          <w:p>
-            <w:pPr>
-              <w:spacing w:line="360" w:lineRule="auto"/>
-              <w:jc w:val="both"/>
-              <w:rPr>
-                <w:b/>
-                <w:sz w:val="16"/>
-                <w:szCs w:val="16"/>
-              </w:rPr>
-            </w:pPr>
-          </w:p>
-        </w:tc>
-        <w:tc>
-          <w:tcPr>
-            <w:tcW w:w="522" w:type="dxa"/>
-          </w:tcPr>
-          <w:p>
-            <w:pPr>
-              <w:spacing w:line="360" w:lineRule="auto"/>
-              <w:jc w:val="both"/>
-              <w:rPr>
-                <w:b/>
-                <w:sz w:val="16"/>
-                <w:szCs w:val="16"/>
-              </w:rPr>
-            </w:pPr>
-          </w:p>
-        </w:tc>
-        <w:tc>
-          <w:tcPr>
-            <w:tcW w:w="523" w:type="dxa"/>
-          </w:tcPr>
-          <w:p>
-            <w:pPr>
-              <w:spacing w:line="360" w:lineRule="auto"/>
-              <w:jc w:val="both"/>
-              <w:rPr>
-                <w:b/>
-                <w:sz w:val="16"/>
-                <w:szCs w:val="16"/>
-              </w:rPr>
-            </w:pPr>
-          </w:p>
-        </w:tc>
-        <w:tc>
-          <w:tcPr>
-            <w:tcW w:w="526" w:type="dxa"/>
-          </w:tcPr>
-          <w:p>
-            <w:pPr>
-              <w:spacing w:line="360" w:lineRule="auto"/>
-              <w:jc w:val="both"/>
-              <w:rPr>
-                <w:b/>
-                <w:sz w:val="16"/>
-                <w:szCs w:val="16"/>
-              </w:rPr>
-            </w:pPr>
-          </w:p>
-        </w:tc>
-        <w:tc>
-          <w:tcPr>
-            <w:tcW w:w="523" w:type="dxa"/>
-          </w:tcPr>
-          <w:p>
-            <w:pPr>
-              <w:spacing w:line="360" w:lineRule="auto"/>
-              <w:jc w:val="both"/>
-              <w:rPr>
-                <w:b/>
-                <w:sz w:val="16"/>
-                <w:szCs w:val="16"/>
-              </w:rPr>
-            </w:pPr>
-          </w:p>
-        </w:tc>
-        <w:tc>
-          <w:tcPr>
-            <w:tcW w:w="523" w:type="dxa"/>
-          </w:tcPr>
-          <w:p>
-            <w:pPr>
-              <w:spacing w:line="360" w:lineRule="auto"/>
-              <w:jc w:val="both"/>
-              <w:rPr>
-                <w:b/>
-                <w:sz w:val="16"/>
-                <w:szCs w:val="16"/>
-              </w:rPr>
-            </w:pPr>
-          </w:p>
-        </w:tc>
-        <w:tc>
-          <w:tcPr>
-            <w:tcW w:w="523" w:type="dxa"/>
-          </w:tcPr>
-          <w:p>
-            <w:pPr>
-              <w:spacing w:line="360" w:lineRule="auto"/>
-              <w:jc w:val="both"/>
-              <w:rPr>
-                <w:b/>
-                <w:sz w:val="16"/>
-                <w:szCs w:val="16"/>
-              </w:rPr>
-            </w:pPr>
-          </w:p>
-        </w:tc>
-        <w:tc>
-          <w:tcPr>
-            <w:tcW w:w="523" w:type="dxa"/>
-          </w:tcPr>
-          <w:p>
-            <w:pPr>
-              <w:spacing w:line="360" w:lineRule="auto"/>
-              <w:jc w:val="both"/>
-              <w:rPr>
-                <w:b/>
-                <w:sz w:val="16"/>
-                <w:szCs w:val="16"/>
-              </w:rPr>
-            </w:pPr>
-          </w:p>
-        </w:tc>
-        <w:tc>
-          <w:tcPr>
-            <w:tcW w:w="523" w:type="dxa"/>
-          </w:tcPr>
-          <w:p>
-            <w:pPr>
-              <w:spacing w:line="360" w:lineRule="auto"/>
-              <w:jc w:val="both"/>
-              <w:rPr>
-                <w:b/>
-                <w:sz w:val="16"/>
-                <w:szCs w:val="16"/>
-              </w:rPr>
-            </w:pPr>
-          </w:p>
-        </w:tc>
-        <w:tc>
-          <w:tcPr>
-            <w:tcW w:w="523" w:type="dxa"/>
-          </w:tcPr>
-          <w:p>
-            <w:pPr>
-              <w:spacing w:line="360" w:lineRule="auto"/>
-              <w:jc w:val="both"/>
-              <w:rPr>
-                <w:b/>
-                <w:sz w:val="16"/>
-                <w:szCs w:val="16"/>
-              </w:rPr>
-            </w:pPr>
-          </w:p>
-        </w:tc>
-        <w:tc>
-          <w:tcPr>
-            <w:tcW w:w="523" w:type="dxa"/>
-          </w:tcPr>
-          <w:p>
-            <w:pPr>
-              <w:spacing w:line="360" w:lineRule="auto"/>
-              <w:jc w:val="both"/>
-              <w:rPr>
-                <w:b/>
-                <w:sz w:val="16"/>
-                <w:szCs w:val="16"/>
-              </w:rPr>
-            </w:pPr>
-          </w:p>
-        </w:tc>
-        <w:tc>
-          <w:tcPr>
-            <w:tcW w:w="523" w:type="dxa"/>
-          </w:tcPr>
-          <w:p>
-            <w:pPr>
-              <w:spacing w:line="360" w:lineRule="auto"/>
-              <w:jc w:val="both"/>
-              <w:rPr>
-                <w:b/>
-                <w:sz w:val="16"/>
-                <w:szCs w:val="16"/>
-              </w:rPr>
-            </w:pPr>
-          </w:p>
-        </w:tc>
-        <w:tc>
-          <w:tcPr>
-            <w:tcW w:w="525" w:type="dxa"/>
-          </w:tcPr>
-          <w:p>
-            <w:pPr>
-              <w:spacing w:line="360" w:lineRule="auto"/>
-              <w:jc w:val="both"/>
-              <w:rPr>
-                <w:b/>
-                <w:sz w:val="16"/>
-                <w:szCs w:val="16"/>
-              </w:rPr>
-            </w:pPr>
-          </w:p>
-        </w:tc>
-        <w:tc>
-          <w:tcPr>
-            <w:tcW w:w="525" w:type="dxa"/>
-          </w:tcPr>
-          <w:p>
-            <w:pPr>
-              <w:spacing w:line="360" w:lineRule="auto"/>
-              <w:jc w:val="both"/>
-              <w:rPr>
-                <w:b/>
-                <w:sz w:val="16"/>
-                <w:szCs w:val="16"/>
-              </w:rPr>
-            </w:pPr>
-          </w:p>
-        </w:tc>
-        <w:tc>
-          <w:tcPr>
-            <w:tcW w:w="525" w:type="dxa"/>
-          </w:tcPr>
-          <w:p>
-            <w:pPr>
-              <w:spacing w:line="360" w:lineRule="auto"/>
-              <w:jc w:val="both"/>
-              <w:rPr>
-                <w:b/>
-                <w:sz w:val="16"/>
-                <w:szCs w:val="16"/>
-              </w:rPr>
-            </w:pPr>
-          </w:p>
-        </w:tc>
-        <w:tc>
-          <w:tcPr>
-            <w:tcW w:w="525" w:type="dxa"/>
-            <w:gridSpan w:val="2"/>
-          </w:tcPr>
-          <w:p>
-            <w:pPr>
-              <w:spacing w:line="360" w:lineRule="auto"/>
-              <w:jc w:val="both"/>
-              <w:rPr>
-                <w:b/>
-                <w:sz w:val="16"/>
-                <w:szCs w:val="16"/>
-              </w:rPr>
-            </w:pPr>
-          </w:p>
-        </w:tc>
-        <w:tc>
-          <w:tcPr>
-            <w:tcW w:w="525" w:type="dxa"/>
-          </w:tcPr>
-          <w:p>
-            <w:pPr>
-              <w:spacing w:line="360" w:lineRule="auto"/>
-              <w:jc w:val="both"/>
-              <w:rPr>
-                <w:b/>
-                <w:sz w:val="16"/>
-                <w:szCs w:val="16"/>
-              </w:rPr>
-            </w:pPr>
-          </w:p>
-        </w:tc>
-        <w:tc>
-          <w:tcPr>
-            <w:tcW w:w="525" w:type="dxa"/>
-          </w:tcPr>
-          <w:p>
-            <w:pPr>
-              <w:spacing w:line="360" w:lineRule="auto"/>
-              <w:jc w:val="both"/>
-              <w:rPr>
-                <w:b/>
-                <w:sz w:val="16"/>
-                <w:szCs w:val="16"/>
-              </w:rPr>
-            </w:pPr>
-          </w:p>
-        </w:tc>
-      </w:tr>
-      <w:tr>
-        <w:trPr>
-          <w:gridAfter w:val="1"/>
-          <w:wAfter w:w="10" w:type="dxa"/>
-          <w:trHeight w:val="303"/>
-        </w:trPr>
-        <w:tc>
-          <w:tcPr>
-            <w:tcW w:w="1351" w:type="dxa"/>
-          </w:tcPr>
-          <w:p>
-            <w:pPr>
-              <w:spacing w:line="360" w:lineRule="auto"/>
-              <w:jc w:val="both"/>
-              <w:rPr>
-                <w:b/>
-                <w:sz w:val="16"/>
-                <w:szCs w:val="16"/>
-              </w:rPr>
-            </w:pPr>
-          </w:p>
-        </w:tc>
-        <w:tc>
-          <w:tcPr>
-            <w:tcW w:w="536" w:type="dxa"/>
-          </w:tcPr>
-          <w:p>
-            <w:pPr>
-              <w:spacing w:line="360" w:lineRule="auto"/>
-              <w:jc w:val="both"/>
-              <w:rPr>
-                <w:b/>
-                <w:sz w:val="16"/>
-                <w:szCs w:val="16"/>
-              </w:rPr>
-            </w:pPr>
-          </w:p>
-        </w:tc>
-        <w:tc>
-          <w:tcPr>
-            <w:tcW w:w="522" w:type="dxa"/>
-          </w:tcPr>
-          <w:p>
-            <w:pPr>
-              <w:spacing w:line="360" w:lineRule="auto"/>
-              <w:jc w:val="both"/>
-              <w:rPr>
-                <w:b/>
-                <w:sz w:val="16"/>
-                <w:szCs w:val="16"/>
-              </w:rPr>
-            </w:pPr>
-          </w:p>
-        </w:tc>
-        <w:tc>
-          <w:tcPr>
-            <w:tcW w:w="523" w:type="dxa"/>
-          </w:tcPr>
-          <w:p>
-            <w:pPr>
-              <w:spacing w:line="360" w:lineRule="auto"/>
-              <w:jc w:val="both"/>
-              <w:rPr>
-                <w:b/>
-                <w:sz w:val="16"/>
-                <w:szCs w:val="16"/>
-              </w:rPr>
-            </w:pPr>
-          </w:p>
-        </w:tc>
-        <w:tc>
-          <w:tcPr>
-            <w:tcW w:w="526" w:type="dxa"/>
-          </w:tcPr>
-          <w:p>
-            <w:pPr>
-              <w:spacing w:line="360" w:lineRule="auto"/>
-              <w:jc w:val="both"/>
-              <w:rPr>
-                <w:b/>
-                <w:sz w:val="16"/>
-                <w:szCs w:val="16"/>
-              </w:rPr>
-            </w:pPr>
-          </w:p>
-        </w:tc>
-        <w:tc>
-          <w:tcPr>
-            <w:tcW w:w="523" w:type="dxa"/>
-          </w:tcPr>
-          <w:p>
-            <w:pPr>
-              <w:spacing w:line="360" w:lineRule="auto"/>
-              <w:jc w:val="both"/>
-              <w:rPr>
-                <w:b/>
-                <w:sz w:val="16"/>
-                <w:szCs w:val="16"/>
-              </w:rPr>
-            </w:pPr>
-          </w:p>
-        </w:tc>
-        <w:tc>
-          <w:tcPr>
-            <w:tcW w:w="523" w:type="dxa"/>
-          </w:tcPr>
-          <w:p>
-            <w:pPr>
-              <w:spacing w:line="360" w:lineRule="auto"/>
-              <w:jc w:val="both"/>
-              <w:rPr>
-                <w:b/>
-                <w:sz w:val="16"/>
-                <w:szCs w:val="16"/>
-              </w:rPr>
-            </w:pPr>
-          </w:p>
-        </w:tc>
-        <w:tc>
-          <w:tcPr>
-            <w:tcW w:w="523" w:type="dxa"/>
-          </w:tcPr>
-          <w:p>
-            <w:pPr>
-              <w:spacing w:line="360" w:lineRule="auto"/>
-              <w:jc w:val="both"/>
-              <w:rPr>
-                <w:b/>
-                <w:sz w:val="16"/>
-                <w:szCs w:val="16"/>
-              </w:rPr>
-            </w:pPr>
-          </w:p>
-        </w:tc>
-        <w:tc>
-          <w:tcPr>
-            <w:tcW w:w="523" w:type="dxa"/>
-          </w:tcPr>
-          <w:p>
-            <w:pPr>
-              <w:spacing w:line="360" w:lineRule="auto"/>
-              <w:jc w:val="both"/>
-              <w:rPr>
-                <w:b/>
-                <w:sz w:val="16"/>
-                <w:szCs w:val="16"/>
-              </w:rPr>
-            </w:pPr>
-          </w:p>
-        </w:tc>
-        <w:tc>
-          <w:tcPr>
-            <w:tcW w:w="523" w:type="dxa"/>
-          </w:tcPr>
-          <w:p>
-            <w:pPr>
-              <w:spacing w:line="360" w:lineRule="auto"/>
-              <w:jc w:val="both"/>
-              <w:rPr>
-                <w:b/>
-                <w:sz w:val="16"/>
-                <w:szCs w:val="16"/>
-              </w:rPr>
-            </w:pPr>
-          </w:p>
-        </w:tc>
-        <w:tc>
-          <w:tcPr>
-            <w:tcW w:w="523" w:type="dxa"/>
-          </w:tcPr>
-          <w:p>
-            <w:pPr>
-              <w:spacing w:line="360" w:lineRule="auto"/>
-              <w:jc w:val="both"/>
-              <w:rPr>
-                <w:b/>
-                <w:sz w:val="16"/>
-                <w:szCs w:val="16"/>
-              </w:rPr>
-            </w:pPr>
-          </w:p>
-        </w:tc>
-        <w:tc>
-          <w:tcPr>
-            <w:tcW w:w="523" w:type="dxa"/>
-          </w:tcPr>
-          <w:p>
-            <w:pPr>
-              <w:spacing w:line="360" w:lineRule="auto"/>
-              <w:jc w:val="both"/>
-              <w:rPr>
-                <w:b/>
-                <w:sz w:val="16"/>
-                <w:szCs w:val="16"/>
-              </w:rPr>
-            </w:pPr>
-          </w:p>
-        </w:tc>
-        <w:tc>
-          <w:tcPr>
-            <w:tcW w:w="523" w:type="dxa"/>
-          </w:tcPr>
-          <w:p>
-            <w:pPr>
-              <w:spacing w:line="360" w:lineRule="auto"/>
-              <w:jc w:val="both"/>
-              <w:rPr>
-                <w:b/>
-                <w:sz w:val="16"/>
-                <w:szCs w:val="16"/>
-              </w:rPr>
-            </w:pPr>
-          </w:p>
-        </w:tc>
-        <w:tc>
-          <w:tcPr>
-            <w:tcW w:w="525" w:type="dxa"/>
-          </w:tcPr>
-          <w:p>
-            <w:pPr>
-              <w:spacing w:line="360" w:lineRule="auto"/>
-              <w:jc w:val="both"/>
-              <w:rPr>
-                <w:b/>
-                <w:sz w:val="16"/>
-                <w:szCs w:val="16"/>
-              </w:rPr>
-            </w:pPr>
-          </w:p>
-        </w:tc>
-        <w:tc>
-          <w:tcPr>
-            <w:tcW w:w="525" w:type="dxa"/>
-          </w:tcPr>
-          <w:p>
-            <w:pPr>
-              <w:spacing w:line="360" w:lineRule="auto"/>
-              <w:jc w:val="both"/>
-              <w:rPr>
-                <w:b/>
-                <w:sz w:val="16"/>
-                <w:szCs w:val="16"/>
-              </w:rPr>
-            </w:pPr>
-          </w:p>
-        </w:tc>
-        <w:tc>
-          <w:tcPr>
-            <w:tcW w:w="525" w:type="dxa"/>
-          </w:tcPr>
-          <w:p>
-            <w:pPr>
-              <w:spacing w:line="360" w:lineRule="auto"/>
-              <w:jc w:val="both"/>
-              <w:rPr>
-                <w:b/>
-                <w:sz w:val="16"/>
-                <w:szCs w:val="16"/>
-              </w:rPr>
-            </w:pPr>
-          </w:p>
-        </w:tc>
-        <w:tc>
-          <w:tcPr>
-            <w:tcW w:w="525" w:type="dxa"/>
-            <w:gridSpan w:val="2"/>
-          </w:tcPr>
-          <w:p>
-            <w:pPr>
-              <w:spacing w:line="360" w:lineRule="auto"/>
-              <w:jc w:val="both"/>
-              <w:rPr>
-                <w:b/>
-                <w:sz w:val="16"/>
-                <w:szCs w:val="16"/>
-              </w:rPr>
-            </w:pPr>
-          </w:p>
-        </w:tc>
-        <w:tc>
-          <w:tcPr>
-            <w:tcW w:w="525" w:type="dxa"/>
-          </w:tcPr>
-          <w:p>
-            <w:pPr>
-              <w:spacing w:line="360" w:lineRule="auto"/>
-              <w:jc w:val="both"/>
-              <w:rPr>
-                <w:b/>
-                <w:sz w:val="16"/>
-                <w:szCs w:val="16"/>
-              </w:rPr>
-            </w:pPr>
-          </w:p>
-        </w:tc>
-        <w:tc>
-          <w:tcPr>
-            <w:tcW w:w="525" w:type="dxa"/>
-          </w:tcPr>
-          <w:p>
-            <w:pPr>
-              <w:spacing w:line="360" w:lineRule="auto"/>
-              <w:jc w:val="both"/>
-              <w:rPr>
-                <w:b/>
-                <w:sz w:val="16"/>
-                <w:szCs w:val="16"/>
-              </w:rPr>
-            </w:pPr>
-          </w:p>
-        </w:tc>
-      </w:tr>
-      <w:tr>
-        <w:trPr>
-          <w:gridAfter w:val="1"/>
-          <w:wAfter w:w="10" w:type="dxa"/>
-          <w:trHeight w:val="294"/>
-        </w:trPr>
-        <w:tc>
-          <w:tcPr>
-            <w:tcW w:w="1351" w:type="dxa"/>
-          </w:tcPr>
-          <w:p>
-            <w:pPr>
-              <w:spacing w:line="360" w:lineRule="auto"/>
-              <w:jc w:val="both"/>
-              <w:rPr>
-                <w:b/>
-                <w:sz w:val="16"/>
-                <w:szCs w:val="16"/>
-              </w:rPr>
-            </w:pPr>
-          </w:p>
-        </w:tc>
-        <w:tc>
-          <w:tcPr>
-            <w:tcW w:w="536" w:type="dxa"/>
-          </w:tcPr>
-          <w:p>
-            <w:pPr>
-              <w:spacing w:line="360" w:lineRule="auto"/>
-              <w:jc w:val="both"/>
-              <w:rPr>
-                <w:b/>
-                <w:sz w:val="16"/>
-                <w:szCs w:val="16"/>
-              </w:rPr>
-            </w:pPr>
-          </w:p>
-        </w:tc>
-        <w:tc>
-          <w:tcPr>
-            <w:tcW w:w="522" w:type="dxa"/>
-          </w:tcPr>
-          <w:p>
-            <w:pPr>
-              <w:spacing w:line="360" w:lineRule="auto"/>
-              <w:jc w:val="both"/>
-              <w:rPr>
-                <w:b/>
-                <w:sz w:val="16"/>
-                <w:szCs w:val="16"/>
-              </w:rPr>
-            </w:pPr>
-          </w:p>
-        </w:tc>
-        <w:tc>
-          <w:tcPr>
-            <w:tcW w:w="523" w:type="dxa"/>
-          </w:tcPr>
-          <w:p>
-            <w:pPr>
-              <w:spacing w:line="360" w:lineRule="auto"/>
-              <w:jc w:val="both"/>
-              <w:rPr>
-                <w:b/>
-                <w:sz w:val="16"/>
-                <w:szCs w:val="16"/>
-              </w:rPr>
-            </w:pPr>
-          </w:p>
-        </w:tc>
-        <w:tc>
-          <w:tcPr>
-            <w:tcW w:w="526" w:type="dxa"/>
-          </w:tcPr>
-          <w:p>
-            <w:pPr>
-              <w:spacing w:line="360" w:lineRule="auto"/>
-              <w:jc w:val="both"/>
-              <w:rPr>
-                <w:b/>
-                <w:sz w:val="16"/>
-                <w:szCs w:val="16"/>
-              </w:rPr>
-            </w:pPr>
-          </w:p>
-        </w:tc>
-        <w:tc>
-          <w:tcPr>
-            <w:tcW w:w="523" w:type="dxa"/>
-          </w:tcPr>
-          <w:p>
-            <w:pPr>
-              <w:spacing w:line="360" w:lineRule="auto"/>
-              <w:jc w:val="both"/>
-              <w:rPr>
-                <w:b/>
-                <w:sz w:val="16"/>
-                <w:szCs w:val="16"/>
-              </w:rPr>
-            </w:pPr>
-          </w:p>
-        </w:tc>
-        <w:tc>
-          <w:tcPr>
-            <w:tcW w:w="523" w:type="dxa"/>
-          </w:tcPr>
-          <w:p>
-            <w:pPr>
-              <w:spacing w:line="360" w:lineRule="auto"/>
-              <w:jc w:val="both"/>
-              <w:rPr>
-                <w:b/>
-                <w:sz w:val="16"/>
-                <w:szCs w:val="16"/>
-              </w:rPr>
-            </w:pPr>
-          </w:p>
-        </w:tc>
-        <w:tc>
-          <w:tcPr>
-            <w:tcW w:w="523" w:type="dxa"/>
-          </w:tcPr>
-          <w:p>
-            <w:pPr>
-              <w:spacing w:line="360" w:lineRule="auto"/>
-              <w:jc w:val="both"/>
-              <w:rPr>
-                <w:b/>
-                <w:sz w:val="16"/>
-                <w:szCs w:val="16"/>
-              </w:rPr>
-            </w:pPr>
-          </w:p>
-        </w:tc>
-        <w:tc>
-          <w:tcPr>
-            <w:tcW w:w="523" w:type="dxa"/>
-          </w:tcPr>
-          <w:p>
-            <w:pPr>
-              <w:spacing w:line="360" w:lineRule="auto"/>
-              <w:jc w:val="both"/>
-              <w:rPr>
-                <w:b/>
-                <w:sz w:val="16"/>
-                <w:szCs w:val="16"/>
-              </w:rPr>
-            </w:pPr>
-          </w:p>
-        </w:tc>
-        <w:tc>
-          <w:tcPr>
-            <w:tcW w:w="523" w:type="dxa"/>
-          </w:tcPr>
-          <w:p>
-            <w:pPr>
-              <w:spacing w:line="360" w:lineRule="auto"/>
-              <w:jc w:val="both"/>
-              <w:rPr>
-                <w:b/>
-                <w:sz w:val="16"/>
-                <w:szCs w:val="16"/>
-              </w:rPr>
-            </w:pPr>
-          </w:p>
-        </w:tc>
-        <w:tc>
-          <w:tcPr>
-            <w:tcW w:w="523" w:type="dxa"/>
-          </w:tcPr>
-          <w:p>
-            <w:pPr>
-              <w:spacing w:line="360" w:lineRule="auto"/>
-              <w:jc w:val="both"/>
-              <w:rPr>
-                <w:b/>
-                <w:sz w:val="16"/>
-                <w:szCs w:val="16"/>
-              </w:rPr>
-            </w:pPr>
-          </w:p>
-        </w:tc>
-        <w:tc>
-          <w:tcPr>
-            <w:tcW w:w="523" w:type="dxa"/>
-          </w:tcPr>
-          <w:p>
-            <w:pPr>
-              <w:spacing w:line="360" w:lineRule="auto"/>
-              <w:jc w:val="both"/>
-              <w:rPr>
-                <w:b/>
-                <w:sz w:val="16"/>
-                <w:szCs w:val="16"/>
-              </w:rPr>
-            </w:pPr>
-          </w:p>
-        </w:tc>
-        <w:tc>
-          <w:tcPr>
-            <w:tcW w:w="523" w:type="dxa"/>
-          </w:tcPr>
-          <w:p>
-            <w:pPr>
-              <w:spacing w:line="360" w:lineRule="auto"/>
-              <w:jc w:val="both"/>
-              <w:rPr>
-                <w:b/>
-                <w:sz w:val="16"/>
-                <w:szCs w:val="16"/>
-              </w:rPr>
-            </w:pPr>
-          </w:p>
-        </w:tc>
-        <w:tc>
-          <w:tcPr>
-            <w:tcW w:w="525" w:type="dxa"/>
-          </w:tcPr>
-          <w:p>
-            <w:pPr>
-              <w:spacing w:line="360" w:lineRule="auto"/>
-              <w:jc w:val="both"/>
-              <w:rPr>
-                <w:b/>
-                <w:sz w:val="16"/>
-                <w:szCs w:val="16"/>
-              </w:rPr>
-            </w:pPr>
-          </w:p>
-        </w:tc>
-        <w:tc>
-          <w:tcPr>
-            <w:tcW w:w="525" w:type="dxa"/>
-          </w:tcPr>
-          <w:p>
-            <w:pPr>
-              <w:spacing w:line="360" w:lineRule="auto"/>
-              <w:jc w:val="both"/>
-              <w:rPr>
-                <w:b/>
-                <w:sz w:val="16"/>
-                <w:szCs w:val="16"/>
-              </w:rPr>
-            </w:pPr>
-          </w:p>
-        </w:tc>
-        <w:tc>
-          <w:tcPr>
-            <w:tcW w:w="525" w:type="dxa"/>
-          </w:tcPr>
-          <w:p>
-            <w:pPr>
-              <w:spacing w:line="360" w:lineRule="auto"/>
-              <w:jc w:val="both"/>
-              <w:rPr>
-                <w:b/>
-                <w:sz w:val="16"/>
-                <w:szCs w:val="16"/>
-              </w:rPr>
-            </w:pPr>
-          </w:p>
-        </w:tc>
-        <w:tc>
-          <w:tcPr>
-            <w:tcW w:w="525" w:type="dxa"/>
-            <w:gridSpan w:val="2"/>
-          </w:tcPr>
-          <w:p>
-            <w:pPr>
-              <w:spacing w:line="360" w:lineRule="auto"/>
-              <w:jc w:val="both"/>
-              <w:rPr>
-                <w:b/>
-                <w:sz w:val="16"/>
-                <w:szCs w:val="16"/>
-              </w:rPr>
-            </w:pPr>
-          </w:p>
-        </w:tc>
-        <w:tc>
-          <w:tcPr>
-            <w:tcW w:w="525" w:type="dxa"/>
-          </w:tcPr>
-          <w:p>
-            <w:pPr>
-              <w:spacing w:line="360" w:lineRule="auto"/>
-              <w:jc w:val="both"/>
-              <w:rPr>
-                <w:b/>
-                <w:sz w:val="16"/>
-                <w:szCs w:val="16"/>
-              </w:rPr>
-            </w:pPr>
-          </w:p>
-        </w:tc>
-        <w:tc>
-          <w:tcPr>
-            <w:tcW w:w="525" w:type="dxa"/>
-          </w:tcPr>
-          <w:p>
-            <w:pPr>
-              <w:spacing w:line="360" w:lineRule="auto"/>
-              <w:jc w:val="both"/>
-              <w:rPr>
-                <w:b/>
-                <w:sz w:val="16"/>
-                <w:szCs w:val="16"/>
-              </w:rPr>
-            </w:pPr>
-          </w:p>
-        </w:tc>
-      </w:tr>
-    </w:tbl>
-    <w:p/>
+    <w:p>
+      <w:r>
+        <w:object w:dxaOrig="1508" w:dyaOrig="984" w14:anchorId="5B682800">
+          <v:shapetype id="_x0000_t75" coordsize="21600,21600" o:spt="75" o:preferrelative="t" path="m@4@5l@4@11@9@11@9@5xe" filled="f" stroked="f">
+            <v:stroke joinstyle="miter"/>
+            <v:formulas>
+              <v:f eqn="if lineDrawn pixelLineWidth 0"/>
+              <v:f eqn="sum @0 1 0"/>
+              <v:f eqn="sum 0 0 @1"/>
+              <v:f eqn="prod @2 1 2"/>
+              <v:f eqn="prod @3 21600 pixelWidth"/>
+              <v:f eqn="prod @3 21600 pixelHeight"/>
+              <v:f eqn="sum @0 0 1"/>
+              <v:f eqn="prod @6 1 2"/>
+              <v:f eqn="prod @7 21600 pixelWidth"/>
+              <v:f eqn="sum @8 21600 0"/>
+              <v:f eqn="prod @7 21600 pixelHeight"/>
+              <v:f eqn="sum @10 21600 0"/>
+            </v:formulas>
+            <v:path o:extrusionok="f" gradientshapeok="t" o:connecttype="rect"/>
+            <o:lock v:ext="edit" aspectratio="t"/>
+          </v:shapetype>
+          <v:shape id="_x0000_i1027" type="#_x0000_t75" style="width:75.5pt;height:49pt" o:ole="">
+            <v:imagedata r:id="rId11" o:title=""/>
+          </v:shape>
+          <o:OLEObject Type="Embed" ProgID="Excel.Sheet.12" ShapeID="_x0000_i1027" DrawAspect="Icon" ObjectID="_1818968240" r:id="rId12"/>
+        </w:object>
+      </w:r>
+    </w:p>
     <w:sectPr>
-      <w:headerReference w:type="default" r:id="rId10"/>
+      <w:headerReference w:type="default" r:id="rId13"/>
       <w:pgSz w:w="11906" w:h="16838"/>
       <w:pgMar w:top="1417" w:right="1701" w:bottom="1417" w:left="1701" w:header="708" w:footer="708" w:gutter="0"/>
       <w:cols w:space="708"/>
@@ -8634,6 +7088,7 @@
   <w:style w:type="character" w:default="1" w:styleId="Fuentedeprrafopredeter">
     <w:name w:val="Default Paragraph Font"/>
     <w:uiPriority w:val="1"/>
+    <w:semiHidden/>
     <w:unhideWhenUsed/>
   </w:style>
   <w:style w:type="table" w:default="1" w:styleId="Tablanormal">
@@ -9217,6 +7672,21 @@
 </file>
 
 <file path=customXml/item1.xml><?xml version="1.0" encoding="utf-8"?>
+<?mso-contentType ?>
+<FormTemplates xmlns="http://schemas.microsoft.com/sharepoint/v3/contenttype/forms">
+  <Display>DocumentLibraryForm</Display>
+  <Edit>DocumentLibraryForm</Edit>
+  <New>DocumentLibraryForm</New>
+</FormTemplates>
+</file>
+
+<file path=customXml/item2.xml><?xml version="1.0" encoding="utf-8"?>
+<p:properties xmlns:p="http://schemas.microsoft.com/office/2006/metadata/properties" xmlns:xsi="http://www.w3.org/2001/XMLSchema-instance" xmlns:pc="http://schemas.microsoft.com/office/infopath/2007/PartnerControls">
+  <documentManagement/>
+</p:properties>
+</file>
+
+<file path=customXml/item3.xml><?xml version="1.0" encoding="utf-8"?>
 <ct:contentTypeSchema xmlns:ct="http://schemas.microsoft.com/office/2006/metadata/contentType" xmlns:ma="http://schemas.microsoft.com/office/2006/metadata/properties/metaAttributes" ct:_="" ma:_="" ma:contentTypeName="Documento" ma:contentTypeID="0x010100E96778489EE7714D8BD12CC105EB918B" ma:contentTypeVersion="2" ma:contentTypeDescription="Crear nuevo documento." ma:contentTypeScope="" ma:versionID="416c5c7ae9b5d54d83875cd3c65194e3">
   <xsd:schema xmlns:xsd="http://www.w3.org/2001/XMLSchema" xmlns:xs="http://www.w3.org/2001/XMLSchema" xmlns:p="http://schemas.microsoft.com/office/2006/metadata/properties" xmlns:ns2="126e8a1c-9ea9-435a-ac89-d06c80d62e30" targetNamespace="http://schemas.microsoft.com/office/2006/metadata/properties" ma:root="true" ma:fieldsID="70a237c842677bd850644f8595079f5e" ns2:_="">
     <xsd:import namespace="126e8a1c-9ea9-435a-ac89-d06c80d62e30"/>
@@ -9348,22 +7818,28 @@
 </ct:contentTypeSchema>
 </file>
 
-<file path=customXml/item2.xml><?xml version="1.0" encoding="utf-8"?>
-<p:properties xmlns:p="http://schemas.microsoft.com/office/2006/metadata/properties" xmlns:xsi="http://www.w3.org/2001/XMLSchema-instance" xmlns:pc="http://schemas.microsoft.com/office/infopath/2007/PartnerControls">
-  <documentManagement/>
-</p:properties>
-</file>
-
-<file path=customXml/item3.xml><?xml version="1.0" encoding="utf-8"?>
-<?mso-contentType ?>
-<FormTemplates xmlns="http://schemas.microsoft.com/sharepoint/v3/contenttype/forms">
-  <Display>DocumentLibraryForm</Display>
-  <Edit>DocumentLibraryForm</Edit>
-  <New>DocumentLibraryForm</New>
-</FormTemplates>
+<file path=customXml/item4.xml><?xml version="1.0" encoding="utf-8"?>
+<b:Sources xmlns:b="http://schemas.openxmlformats.org/officeDocument/2006/bibliography" xmlns="http://schemas.openxmlformats.org/officeDocument/2006/bibliography" SelectedStyle="\APASixthEditionOfficeOnline.xsl" StyleName="APA" Version="6"/>
 </file>
 
 <file path=customXml/itemProps1.xml><?xml version="1.0" encoding="utf-8"?>
+<ds:datastoreItem xmlns:ds="http://schemas.openxmlformats.org/officeDocument/2006/customXml" ds:itemID="{F3E3E2F7-59E7-4722-B872-D023DC9D1CC1}">
+  <ds:schemaRefs>
+    <ds:schemaRef ds:uri="http://schemas.microsoft.com/sharepoint/v3/contenttype/forms"/>
+  </ds:schemaRefs>
+</ds:datastoreItem>
+</file>
+
+<file path=customXml/itemProps2.xml><?xml version="1.0" encoding="utf-8"?>
+<ds:datastoreItem xmlns:ds="http://schemas.openxmlformats.org/officeDocument/2006/customXml" ds:itemID="{38174882-579A-45DC-A704-C035A9357F73}">
+  <ds:schemaRefs>
+    <ds:schemaRef ds:uri="http://schemas.microsoft.com/office/2006/metadata/properties"/>
+    <ds:schemaRef ds:uri="http://schemas.microsoft.com/office/infopath/2007/PartnerControls"/>
+  </ds:schemaRefs>
+</ds:datastoreItem>
+</file>
+
+<file path=customXml/itemProps3.xml><?xml version="1.0" encoding="utf-8"?>
 <ds:datastoreItem xmlns:ds="http://schemas.openxmlformats.org/officeDocument/2006/customXml" ds:itemID="{7C9B9CFF-B258-43B4-948A-968A031773F5}">
   <ds:schemaRefs>
     <ds:schemaRef ds:uri="http://schemas.microsoft.com/office/2006/metadata/contentType"/>
@@ -9381,19 +7857,10 @@
 </ds:datastoreItem>
 </file>
 
-<file path=customXml/itemProps2.xml><?xml version="1.0" encoding="utf-8"?>
-<ds:datastoreItem xmlns:ds="http://schemas.openxmlformats.org/officeDocument/2006/customXml" ds:itemID="{38174882-579A-45DC-A704-C035A9357F73}">
+<file path=customXml/itemProps4.xml><?xml version="1.0" encoding="utf-8"?>
+<ds:datastoreItem xmlns:ds="http://schemas.openxmlformats.org/officeDocument/2006/customXml" ds:itemID="{65311F3A-87D3-4CC5-B2CB-57D326C35F36}">
   <ds:schemaRefs>
-    <ds:schemaRef ds:uri="http://schemas.microsoft.com/office/2006/metadata/properties"/>
-    <ds:schemaRef ds:uri="http://schemas.microsoft.com/office/infopath/2007/PartnerControls"/>
-  </ds:schemaRefs>
-</ds:datastoreItem>
-</file>
-
-<file path=customXml/itemProps3.xml><?xml version="1.0" encoding="utf-8"?>
-<ds:datastoreItem xmlns:ds="http://schemas.openxmlformats.org/officeDocument/2006/customXml" ds:itemID="{F3E3E2F7-59E7-4722-B872-D023DC9D1CC1}">
-  <ds:schemaRefs>
-    <ds:schemaRef ds:uri="http://schemas.microsoft.com/sharepoint/v3/contenttype/forms"/>
+    <ds:schemaRef ds:uri="http://schemas.openxmlformats.org/officeDocument/2006/bibliography"/>
   </ds:schemaRefs>
 </ds:datastoreItem>
 </file>
</xml_diff>